<commit_message>
Update Karla y Abril.
</commit_message>
<xml_diff>
--- a/Reporte del proyecto.docx
+++ b/Reporte del proyecto.docx
@@ -2861,27 +2861,14 @@
       <w:r>
         <w:t xml:space="preserve">Ilustración </w:t>
       </w:r>
-      <w:r>
-        <w:fldChar w:fldCharType="begin"/>
-      </w:r>
-      <w:r>
-        <w:instrText xml:space="preserve"> SEQ Ilustración \* ARABIC </w:instrText>
-      </w:r>
-      <w:r>
-        <w:fldChar w:fldCharType="separate"/>
-      </w:r>
-      <w:r>
-        <w:rPr>
-          <w:noProof/>
-        </w:rPr>
-        <w:t>1</w:t>
-      </w:r>
-      <w:r>
-        <w:rPr>
-          <w:noProof/>
-        </w:rPr>
-        <w:fldChar w:fldCharType="end"/>
-      </w:r>
+      <w:fldSimple w:instr=" SEQ Ilustración \* ARABIC ">
+        <w:r>
+          <w:rPr>
+            <w:noProof/>
+          </w:rPr>
+          <w:t>1</w:t>
+        </w:r>
+      </w:fldSimple>
       <w:r>
         <w:t>. Proporción de usuarios que realizan transacciones vs usuarios de internet.</w:t>
       </w:r>
@@ -6045,114 +6032,54 @@
     <w:p>
       <w:pPr>
         <w:pStyle w:val="Consolas"/>
+      </w:pPr>
+      <w:r>
         <w:rPr>
           <w:lang w:val="en-US"/>
         </w:rPr>
-      </w:pPr>
-      <w:r>
-        <w:rPr>
-          <w:lang w:val="en-US"/>
-        </w:rPr>
         <w:t xml:space="preserve"> </w:t>
       </w:r>
       <w:r>
-        <w:rPr>
-          <w:lang w:val="en-US"/>
-        </w:rPr>
         <w:t>'</w:t>
       </w:r>
       <w:proofErr w:type="spellStart"/>
-      <w:proofErr w:type="gramStart"/>
-      <w:r>
-        <w:rPr>
-          <w:lang w:val="en-US"/>
-        </w:rPr>
-        <w:t>poster</w:t>
-      </w:r>
-      <w:proofErr w:type="gramEnd"/>
-      <w:r>
-        <w:rPr>
-          <w:lang w:val="en-US"/>
-        </w:rPr>
-        <w:t>_path</w:t>
+      <w:r>
+        <w:t>poster_path</w:t>
       </w:r>
       <w:proofErr w:type="spellEnd"/>
       <w:r>
-        <w:rPr>
-          <w:lang w:val="en-US"/>
-        </w:rPr>
         <w:t>': '/9Fa7tCEKIha1llGH7E41mxSpaF6.jpg',</w:t>
       </w:r>
     </w:p>
     <w:p>
       <w:pPr>
         <w:pStyle w:val="Consolas"/>
-        <w:rPr>
-          <w:lang w:val="en-US"/>
-        </w:rPr>
       </w:pPr>
       <w:r>
-        <w:rPr>
-          <w:lang w:val="en-US"/>
-        </w:rPr>
         <w:t xml:space="preserve"> '</w:t>
       </w:r>
       <w:proofErr w:type="spellStart"/>
-      <w:proofErr w:type="gramStart"/>
-      <w:r>
-        <w:rPr>
-          <w:lang w:val="en-US"/>
-        </w:rPr>
-        <w:t>production</w:t>
-      </w:r>
-      <w:proofErr w:type="gramEnd"/>
-      <w:r>
-        <w:rPr>
-          <w:lang w:val="en-US"/>
-        </w:rPr>
-        <w:t>_companies</w:t>
+      <w:r>
+        <w:t>production_companies</w:t>
       </w:r>
       <w:proofErr w:type="spellEnd"/>
       <w:r>
-        <w:rPr>
-          <w:lang w:val="en-US"/>
-        </w:rPr>
         <w:t>': [{'id': 49,</w:t>
       </w:r>
     </w:p>
     <w:p>
       <w:pPr>
         <w:pStyle w:val="Consolas"/>
-        <w:rPr>
-          <w:lang w:val="en-US"/>
-        </w:rPr>
       </w:pPr>
       <w:r>
-        <w:rPr>
-          <w:lang w:val="en-US"/>
-        </w:rPr>
         <w:t xml:space="preserve">   '</w:t>
       </w:r>
       <w:proofErr w:type="spellStart"/>
-      <w:proofErr w:type="gramStart"/>
-      <w:r>
-        <w:rPr>
-          <w:lang w:val="en-US"/>
-        </w:rPr>
-        <w:t>logo</w:t>
-      </w:r>
-      <w:proofErr w:type="gramEnd"/>
-      <w:r>
-        <w:rPr>
-          <w:lang w:val="en-US"/>
-        </w:rPr>
-        <w:t>_path</w:t>
+      <w:r>
+        <w:t>logo_path</w:t>
       </w:r>
       <w:proofErr w:type="spellEnd"/>
       <w:r>
-        <w:rPr>
-          <w:lang w:val="en-US"/>
-        </w:rPr>
         <w:t>': '/xpf5iHdvvBtsH8jBMlgIJHAET0c.png',</w:t>
       </w:r>
     </w:p>
@@ -6164,9 +6091,6 @@
         </w:rPr>
       </w:pPr>
       <w:r>
-        <w:rPr>
-          <w:lang w:val="en-US"/>
-        </w:rPr>
         <w:t xml:space="preserve">   </w:t>
       </w:r>
       <w:r>
@@ -6591,93 +6515,31 @@
     <w:p>
       <w:pPr>
         <w:pStyle w:val="Consolas"/>
+      </w:pPr>
+      <w:r>
         <w:rPr>
           <w:lang w:val="en-US"/>
         </w:rPr>
-      </w:pPr>
-      <w:r>
-        <w:rPr>
-          <w:lang w:val="en-US"/>
-        </w:rPr>
         <w:t xml:space="preserve"> </w:t>
       </w:r>
       <w:r>
-        <w:rPr>
-          <w:lang w:val="en-US"/>
-        </w:rPr>
         <w:t>'video': False,</w:t>
       </w:r>
     </w:p>
     <w:p>
       <w:pPr>
         <w:pStyle w:val="Consolas"/>
-        <w:rPr>
-          <w:lang w:val="en-US"/>
-        </w:rPr>
       </w:pPr>
       <w:r>
-        <w:rPr>
-          <w:lang w:val="en-US"/>
-        </w:rPr>
-        <w:t xml:space="preserve"> '</w:t>
-      </w:r>
-      <w:proofErr w:type="spellStart"/>
-      <w:proofErr w:type="gramStart"/>
-      <w:r>
-        <w:rPr>
-          <w:lang w:val="en-US"/>
-        </w:rPr>
-        <w:t>vote</w:t>
-      </w:r>
-      <w:proofErr w:type="gramEnd"/>
-      <w:r>
-        <w:rPr>
-          <w:lang w:val="en-US"/>
-        </w:rPr>
-        <w:t>_average</w:t>
-      </w:r>
-      <w:proofErr w:type="spellEnd"/>
-      <w:r>
-        <w:rPr>
-          <w:lang w:val="en-US"/>
-        </w:rPr>
-        <w:t>': 5.8,</w:t>
+        <w:t xml:space="preserve"> 'vote_average': 5.8,</w:t>
       </w:r>
     </w:p>
     <w:p>
       <w:pPr>
         <w:pStyle w:val="Consolas"/>
-        <w:rPr>
-          <w:lang w:val="en-US"/>
-        </w:rPr>
       </w:pPr>
       <w:r>
-        <w:rPr>
-          <w:lang w:val="en-US"/>
-        </w:rPr>
-        <w:t xml:space="preserve"> '</w:t>
-      </w:r>
-      <w:proofErr w:type="spellStart"/>
-      <w:proofErr w:type="gramStart"/>
-      <w:r>
-        <w:rPr>
-          <w:lang w:val="en-US"/>
-        </w:rPr>
-        <w:t>vote</w:t>
-      </w:r>
-      <w:proofErr w:type="gramEnd"/>
-      <w:r>
-        <w:rPr>
-          <w:lang w:val="en-US"/>
-        </w:rPr>
-        <w:t>_count</w:t>
-      </w:r>
-      <w:proofErr w:type="spellEnd"/>
-      <w:r>
-        <w:rPr>
-          <w:lang w:val="en-US"/>
-        </w:rPr>
-        <w:t>': 364}</w:t>
+        <w:t xml:space="preserve"> 'vote_count': 364}</w:t>
       </w:r>
     </w:p>
     <w:p>
@@ -6689,13 +6551,9 @@
           <w:b/>
           <w:sz w:val="24"/>
           <w:szCs w:val="24"/>
-          <w:lang w:val="en-US"/>
         </w:rPr>
       </w:pPr>
       <w:r>
-        <w:rPr>
-          <w:lang w:val="en-US"/>
-        </w:rPr>
         <w:br w:type="page"/>
       </w:r>
     </w:p>

</xml_diff>